<commit_message>
[Update] New version of project description document
</commit_message>
<xml_diff>
--- a/Documents/Project Description.docx
+++ b/Documents/Project Description.docx
@@ -10,12 +10,14 @@
           <w:docPartUnique/>
         </w:docPartObj>
       </w:sdtPr>
+      <w:sdtEndPr/>
       <w:sdtContent>
         <w:p/>
         <w:p>
           <w:r>
             <w:rPr>
               <w:noProof/>
+              <w:lang w:eastAsia="uk-UA"/>
             </w:rPr>
             <mc:AlternateContent>
               <mc:Choice Requires="wps">
@@ -109,6 +111,7 @@
                                     <w:dataBinding w:prefixMappings="xmlns:ns0='http://purl.org/dc/elements/1.1/' xmlns:ns1='http://schemas.openxmlformats.org/package/2006/metadata/core-properties' " w:xpath="/ns1:coreProperties[1]/ns0:title[1]" w:storeItemID="{6C3C8BC8-F283-45AE-878A-BAB7291924A1}"/>
                                     <w:text/>
                                   </w:sdtPr>
+                                  <w:sdtEndPr/>
                                   <w:sdtContent>
                                     <w:r>
                                       <w:rPr>
@@ -136,6 +139,7 @@
                                   <w:dataBinding w:prefixMappings="xmlns:ns0='http://purl.org/dc/elements/1.1/' xmlns:ns1='http://schemas.openxmlformats.org/package/2006/metadata/core-properties' " w:xpath="/ns1:coreProperties[1]/ns0:subject[1]" w:storeItemID="{6C3C8BC8-F283-45AE-878A-BAB7291924A1}"/>
                                   <w:text/>
                                 </w:sdtPr>
+                                <w:sdtEndPr/>
                                 <w:sdtContent>
                                   <w:p>
                                     <w:pPr>
@@ -174,6 +178,7 @@
                                   <w:dataBinding w:prefixMappings="xmlns:ns0='http://purl.org/dc/elements/1.1/' xmlns:ns1='http://schemas.openxmlformats.org/package/2006/metadata/core-properties' " w:xpath="/ns1:coreProperties[1]/ns0:creator[1]" w:storeItemID="{6C3C8BC8-F283-45AE-878A-BAB7291924A1}"/>
                                   <w:text/>
                                 </w:sdtPr>
+                                <w:sdtEndPr/>
                                 <w:sdtContent>
                                   <w:p>
                                     <w:pPr>
@@ -252,6 +257,7 @@
                               <w:dataBinding w:prefixMappings="xmlns:ns0='http://purl.org/dc/elements/1.1/' xmlns:ns1='http://schemas.openxmlformats.org/package/2006/metadata/core-properties' " w:xpath="/ns1:coreProperties[1]/ns0:title[1]" w:storeItemID="{6C3C8BC8-F283-45AE-878A-BAB7291924A1}"/>
                               <w:text/>
                             </w:sdtPr>
+                            <w:sdtEndPr/>
                             <w:sdtContent>
                               <w:r>
                                 <w:rPr>
@@ -279,6 +285,7 @@
                             <w:dataBinding w:prefixMappings="xmlns:ns0='http://purl.org/dc/elements/1.1/' xmlns:ns1='http://schemas.openxmlformats.org/package/2006/metadata/core-properties' " w:xpath="/ns1:coreProperties[1]/ns0:subject[1]" w:storeItemID="{6C3C8BC8-F283-45AE-878A-BAB7291924A1}"/>
                             <w:text/>
                           </w:sdtPr>
+                          <w:sdtEndPr/>
                           <w:sdtContent>
                             <w:p>
                               <w:pPr>
@@ -317,6 +324,7 @@
                             <w:dataBinding w:prefixMappings="xmlns:ns0='http://purl.org/dc/elements/1.1/' xmlns:ns1='http://schemas.openxmlformats.org/package/2006/metadata/core-properties' " w:xpath="/ns1:coreProperties[1]/ns0:creator[1]" w:storeItemID="{6C3C8BC8-F283-45AE-878A-BAB7291924A1}"/>
                             <w:text/>
                           </w:sdtPr>
+                          <w:sdtEndPr/>
                           <w:sdtContent>
                             <w:p>
                               <w:pPr>
@@ -353,6 +361,7 @@
           <w:r>
             <w:rPr>
               <w:noProof/>
+              <w:lang w:eastAsia="uk-UA"/>
             </w:rPr>
             <mc:AlternateContent>
               <mc:Choice Requires="wps">
@@ -435,6 +444,7 @@
                                     <w:calendar w:val="gregorian"/>
                                   </w:date>
                                 </w:sdtPr>
+                                <w:sdtEndPr/>
                                 <w:sdtContent>
                                   <w:p>
                                     <w:pPr>
@@ -503,6 +513,7 @@
                               <w:calendar w:val="gregorian"/>
                             </w:date>
                           </w:sdtPr>
+                          <w:sdtEndPr/>
                           <w:sdtContent>
                             <w:p>
                               <w:pPr>
@@ -542,6 +553,13 @@
     </w:sdt>
     <w:sdt>
       <w:sdtPr>
+        <w:rPr>
+          <w:rFonts w:asciiTheme="minorHAnsi" w:eastAsiaTheme="minorHAnsi" w:hAnsiTheme="minorHAnsi" w:cstheme="minorBidi"/>
+          <w:color w:val="auto"/>
+          <w:sz w:val="22"/>
+          <w:szCs w:val="22"/>
+          <w:lang w:eastAsia="en-US"/>
+        </w:rPr>
         <w:id w:val="-1265219841"/>
         <w:docPartObj>
           <w:docPartGallery w:val="Table of Contents"/>
@@ -550,13 +568,9 @@
       </w:sdtPr>
       <w:sdtEndPr>
         <w:rPr>
-          <w:rFonts w:asciiTheme="minorHAnsi" w:eastAsiaTheme="minorHAnsi" w:hAnsiTheme="minorHAnsi" w:cstheme="minorBidi"/>
           <w:b/>
           <w:bCs/>
-          <w:color w:val="auto"/>
-          <w:sz w:val="22"/>
-          <w:szCs w:val="22"/>
-          <w:lang w:val="ru-RU" w:eastAsia="en-US"/>
+          <w:lang w:val="ru-RU"/>
         </w:rPr>
       </w:sdtEndPr>
       <w:sdtContent>
@@ -589,7 +603,7 @@
           <w:r>
             <w:fldChar w:fldCharType="separate"/>
           </w:r>
-          <w:hyperlink w:anchor="_Toc475042656" w:history="1">
+          <w:hyperlink w:anchor="_Toc475095493" w:history="1">
             <w:r>
               <w:rPr>
                 <w:rStyle w:val="a8"/>
@@ -616,7 +630,7 @@
                 <w:noProof/>
                 <w:webHidden/>
               </w:rPr>
-              <w:instrText xml:space="preserve"> PAGEREF _Toc475042656 \h </w:instrText>
+              <w:instrText xml:space="preserve"> PAGEREF _Toc475095493 \h </w:instrText>
             </w:r>
             <w:r>
               <w:rPr>
@@ -659,7 +673,7 @@
               <w:lang w:eastAsia="uk-UA"/>
             </w:rPr>
           </w:pPr>
-          <w:hyperlink w:anchor="_Toc475042657" w:history="1">
+          <w:hyperlink w:anchor="_Toc475095494" w:history="1">
             <w:r>
               <w:rPr>
                 <w:rStyle w:val="a8"/>
@@ -687,7 +701,7 @@
                 <w:noProof/>
                 <w:webHidden/>
               </w:rPr>
-              <w:instrText xml:space="preserve"> PAGEREF _Toc475042657 \h </w:instrText>
+              <w:instrText xml:space="preserve"> PAGEREF _Toc475095494 \h </w:instrText>
             </w:r>
             <w:r>
               <w:rPr>
@@ -707,7 +721,349 @@
                 <w:noProof/>
                 <w:webHidden/>
               </w:rPr>
-              <w:t>3</w:t>
+              <w:t>4</w:t>
+            </w:r>
+            <w:r>
+              <w:rPr>
+                <w:noProof/>
+                <w:webHidden/>
+              </w:rPr>
+              <w:fldChar w:fldCharType="end"/>
+            </w:r>
+          </w:hyperlink>
+        </w:p>
+        <w:p>
+          <w:pPr>
+            <w:pStyle w:val="21"/>
+            <w:tabs>
+              <w:tab w:val="right" w:leader="dot" w:pos="9629"/>
+            </w:tabs>
+            <w:rPr>
+              <w:noProof/>
+            </w:rPr>
+          </w:pPr>
+          <w:hyperlink w:anchor="_Toc475095495" w:history="1">
+            <w:r>
+              <w:rPr>
+                <w:rStyle w:val="a8"/>
+                <w:noProof/>
+              </w:rPr>
+              <w:t>Структура сайту</w:t>
+            </w:r>
+            <w:r>
+              <w:rPr>
+                <w:noProof/>
+                <w:webHidden/>
+              </w:rPr>
+              <w:tab/>
+            </w:r>
+            <w:r>
+              <w:rPr>
+                <w:noProof/>
+                <w:webHidden/>
+              </w:rPr>
+              <w:fldChar w:fldCharType="begin"/>
+            </w:r>
+            <w:r>
+              <w:rPr>
+                <w:noProof/>
+                <w:webHidden/>
+              </w:rPr>
+              <w:instrText xml:space="preserve"> PAGEREF _Toc475095495 \h </w:instrText>
+            </w:r>
+            <w:r>
+              <w:rPr>
+                <w:noProof/>
+                <w:webHidden/>
+              </w:rPr>
+            </w:r>
+            <w:r>
+              <w:rPr>
+                <w:noProof/>
+                <w:webHidden/>
+              </w:rPr>
+              <w:fldChar w:fldCharType="separate"/>
+            </w:r>
+            <w:r>
+              <w:rPr>
+                <w:noProof/>
+                <w:webHidden/>
+              </w:rPr>
+              <w:t>4</w:t>
+            </w:r>
+            <w:r>
+              <w:rPr>
+                <w:noProof/>
+                <w:webHidden/>
+              </w:rPr>
+              <w:fldChar w:fldCharType="end"/>
+            </w:r>
+          </w:hyperlink>
+        </w:p>
+        <w:p>
+          <w:pPr>
+            <w:pStyle w:val="21"/>
+            <w:tabs>
+              <w:tab w:val="right" w:leader="dot" w:pos="9629"/>
+            </w:tabs>
+            <w:rPr>
+              <w:noProof/>
+            </w:rPr>
+          </w:pPr>
+          <w:hyperlink w:anchor="_Toc475095496" w:history="1">
+            <w:r>
+              <w:rPr>
+                <w:rStyle w:val="a8"/>
+                <w:noProof/>
+              </w:rPr>
+              <w:t>Ролі користувачів</w:t>
+            </w:r>
+            <w:r>
+              <w:rPr>
+                <w:noProof/>
+                <w:webHidden/>
+              </w:rPr>
+              <w:tab/>
+            </w:r>
+            <w:r>
+              <w:rPr>
+                <w:noProof/>
+                <w:webHidden/>
+              </w:rPr>
+              <w:fldChar w:fldCharType="begin"/>
+            </w:r>
+            <w:r>
+              <w:rPr>
+                <w:noProof/>
+                <w:webHidden/>
+              </w:rPr>
+              <w:instrText xml:space="preserve"> PAGEREF _Toc475095496 \h </w:instrText>
+            </w:r>
+            <w:r>
+              <w:rPr>
+                <w:noProof/>
+                <w:webHidden/>
+              </w:rPr>
+            </w:r>
+            <w:r>
+              <w:rPr>
+                <w:noProof/>
+                <w:webHidden/>
+              </w:rPr>
+              <w:fldChar w:fldCharType="separate"/>
+            </w:r>
+            <w:r>
+              <w:rPr>
+                <w:noProof/>
+                <w:webHidden/>
+              </w:rPr>
+              <w:t>4</w:t>
+            </w:r>
+            <w:r>
+              <w:rPr>
+                <w:noProof/>
+                <w:webHidden/>
+              </w:rPr>
+              <w:fldChar w:fldCharType="end"/>
+            </w:r>
+          </w:hyperlink>
+        </w:p>
+        <w:p>
+          <w:pPr>
+            <w:pStyle w:val="11"/>
+            <w:tabs>
+              <w:tab w:val="right" w:leader="dot" w:pos="9629"/>
+            </w:tabs>
+            <w:rPr>
+              <w:rFonts w:eastAsiaTheme="minorEastAsia"/>
+              <w:noProof/>
+              <w:lang w:eastAsia="uk-UA"/>
+            </w:rPr>
+          </w:pPr>
+          <w:hyperlink w:anchor="_Toc475095497" w:history="1">
+            <w:r>
+              <w:rPr>
+                <w:rStyle w:val="a8"/>
+                <w:noProof/>
+              </w:rPr>
+              <w:t>Вимоги</w:t>
+            </w:r>
+            <w:r>
+              <w:rPr>
+                <w:noProof/>
+                <w:webHidden/>
+              </w:rPr>
+              <w:tab/>
+            </w:r>
+            <w:r>
+              <w:rPr>
+                <w:noProof/>
+                <w:webHidden/>
+              </w:rPr>
+              <w:fldChar w:fldCharType="begin"/>
+            </w:r>
+            <w:r>
+              <w:rPr>
+                <w:noProof/>
+                <w:webHidden/>
+              </w:rPr>
+              <w:instrText xml:space="preserve"> PAGEREF _Toc475095497 \h </w:instrText>
+            </w:r>
+            <w:r>
+              <w:rPr>
+                <w:noProof/>
+                <w:webHidden/>
+              </w:rPr>
+            </w:r>
+            <w:r>
+              <w:rPr>
+                <w:noProof/>
+                <w:webHidden/>
+              </w:rPr>
+              <w:fldChar w:fldCharType="separate"/>
+            </w:r>
+            <w:r>
+              <w:rPr>
+                <w:noProof/>
+                <w:webHidden/>
+              </w:rPr>
+              <w:t>5</w:t>
+            </w:r>
+            <w:r>
+              <w:rPr>
+                <w:noProof/>
+                <w:webHidden/>
+              </w:rPr>
+              <w:fldChar w:fldCharType="end"/>
+            </w:r>
+          </w:hyperlink>
+        </w:p>
+        <w:p>
+          <w:pPr>
+            <w:pStyle w:val="21"/>
+            <w:tabs>
+              <w:tab w:val="right" w:leader="dot" w:pos="9629"/>
+            </w:tabs>
+            <w:rPr>
+              <w:noProof/>
+            </w:rPr>
+          </w:pPr>
+          <w:hyperlink w:anchor="_Toc475095498" w:history="1">
+            <w:r>
+              <w:rPr>
+                <w:rStyle w:val="a8"/>
+                <w:noProof/>
+              </w:rPr>
+              <w:t>Функціонал</w:t>
+            </w:r>
+            <w:r>
+              <w:rPr>
+                <w:noProof/>
+                <w:webHidden/>
+              </w:rPr>
+              <w:tab/>
+            </w:r>
+            <w:r>
+              <w:rPr>
+                <w:noProof/>
+                <w:webHidden/>
+              </w:rPr>
+              <w:fldChar w:fldCharType="begin"/>
+            </w:r>
+            <w:r>
+              <w:rPr>
+                <w:noProof/>
+                <w:webHidden/>
+              </w:rPr>
+              <w:instrText xml:space="preserve"> PAGEREF _Toc475095498 \h </w:instrText>
+            </w:r>
+            <w:r>
+              <w:rPr>
+                <w:noProof/>
+                <w:webHidden/>
+              </w:rPr>
+            </w:r>
+            <w:r>
+              <w:rPr>
+                <w:noProof/>
+                <w:webHidden/>
+              </w:rPr>
+              <w:fldChar w:fldCharType="separate"/>
+            </w:r>
+            <w:r>
+              <w:rPr>
+                <w:noProof/>
+                <w:webHidden/>
+              </w:rPr>
+              <w:t>5</w:t>
+            </w:r>
+            <w:r>
+              <w:rPr>
+                <w:noProof/>
+                <w:webHidden/>
+              </w:rPr>
+              <w:fldChar w:fldCharType="end"/>
+            </w:r>
+          </w:hyperlink>
+        </w:p>
+        <w:p>
+          <w:pPr>
+            <w:pStyle w:val="21"/>
+            <w:tabs>
+              <w:tab w:val="right" w:leader="dot" w:pos="9629"/>
+            </w:tabs>
+            <w:rPr>
+              <w:noProof/>
+            </w:rPr>
+          </w:pPr>
+          <w:hyperlink w:anchor="_Toc475095499" w:history="1">
+            <w:r>
+              <w:rPr>
+                <w:rStyle w:val="a8"/>
+                <w:noProof/>
+              </w:rPr>
+              <w:t>Дизайн</w:t>
+            </w:r>
+            <w:r>
+              <w:rPr>
+                <w:noProof/>
+                <w:webHidden/>
+              </w:rPr>
+              <w:tab/>
+            </w:r>
+            <w:r>
+              <w:rPr>
+                <w:noProof/>
+                <w:webHidden/>
+              </w:rPr>
+              <w:fldChar w:fldCharType="begin"/>
+            </w:r>
+            <w:r>
+              <w:rPr>
+                <w:noProof/>
+                <w:webHidden/>
+              </w:rPr>
+              <w:instrText xml:space="preserve"> PAGEREF _Toc475095499 \h </w:instrText>
+            </w:r>
+            <w:r>
+              <w:rPr>
+                <w:noProof/>
+                <w:webHidden/>
+              </w:rPr>
+            </w:r>
+            <w:r>
+              <w:rPr>
+                <w:noProof/>
+                <w:webHidden/>
+              </w:rPr>
+              <w:fldChar w:fldCharType="separate"/>
+            </w:r>
+            <w:r>
+              <w:rPr>
+                <w:noProof/>
+                <w:webHidden/>
+              </w:rPr>
+              <w:t>5</w:t>
             </w:r>
             <w:r>
               <w:rPr>
@@ -739,7 +1095,7 @@
       <w:pPr>
         <w:pStyle w:val="1"/>
       </w:pPr>
-      <w:bookmarkStart w:id="0" w:name="_Toc475042656"/>
+      <w:bookmarkStart w:id="0" w:name="_Toc475095493"/>
       <w:r>
         <w:lastRenderedPageBreak/>
         <w:t>Загальний опис</w:t>
@@ -769,13 +1125,7 @@
         <w:t>ua</w:t>
       </w:r>
       <w:r>
-        <w:t xml:space="preserve">» </w:t>
-      </w:r>
-      <w:r>
-        <w:t>–</w:t>
-      </w:r>
-      <w:r>
-        <w:t xml:space="preserve"> веб-сайт, призначений для публікації новин, статей, а також спілкування користувачів</w:t>
+        <w:t>» – веб-сайт, призначений для публікації новин, статей, а також спілкування користувачів</w:t>
       </w:r>
       <w:r>
         <w:t>.</w:t>
@@ -2306,7 +2656,7 @@
           <w:b w:val="0"/>
         </w:rPr>
       </w:pPr>
-      <w:bookmarkStart w:id="1" w:name="_Toc475042657"/>
+      <w:bookmarkStart w:id="1" w:name="_Toc475095494"/>
       <w:r>
         <w:rPr>
           <w:rStyle w:val="a7"/>
@@ -2319,8 +2669,10 @@
     </w:p>
     <w:p>
       <w:pPr>
+        <w:jc w:val="center"/>
         <w:rPr>
           <w:rStyle w:val="a9"/>
+          <w:i w:val="0"/>
         </w:rPr>
       </w:pPr>
       <w:r>
@@ -2329,9 +2681,357 @@
         </w:rPr>
         <w:t>В процесі написання</w:t>
       </w:r>
-      <w:bookmarkStart w:id="2" w:name="_GoBack"/>
+    </w:p>
+    <w:p>
+      <w:pPr>
+        <w:pStyle w:val="2"/>
+        <w:rPr>
+          <w:rStyle w:val="a9"/>
+          <w:i w:val="0"/>
+          <w:iCs w:val="0"/>
+          <w:color w:val="2E74B5" w:themeColor="accent1" w:themeShade="BF"/>
+        </w:rPr>
+      </w:pPr>
+      <w:bookmarkStart w:id="2" w:name="_Toc475095495"/>
+      <w:r>
+        <w:rPr>
+          <w:rStyle w:val="a9"/>
+          <w:i w:val="0"/>
+          <w:iCs w:val="0"/>
+          <w:color w:val="2E74B5" w:themeColor="accent1" w:themeShade="BF"/>
+        </w:rPr>
+        <w:t>Структура сайту</w:t>
+      </w:r>
       <w:bookmarkEnd w:id="2"/>
     </w:p>
+    <w:p>
+      <w:pPr>
+        <w:pStyle w:val="3"/>
+        <w:rPr>
+          <w:rStyle w:val="a9"/>
+          <w:i w:val="0"/>
+          <w:iCs w:val="0"/>
+          <w:color w:val="1F4D78" w:themeColor="accent1" w:themeShade="7F"/>
+        </w:rPr>
+      </w:pPr>
+      <w:r>
+        <w:rPr>
+          <w:rStyle w:val="a9"/>
+          <w:i w:val="0"/>
+          <w:iCs w:val="0"/>
+          <w:color w:val="1F4D78" w:themeColor="accent1" w:themeShade="7F"/>
+        </w:rPr>
+        <w:t>Головна сторінка</w:t>
+      </w:r>
+    </w:p>
+    <w:p>
+      <w:pPr>
+        <w:pStyle w:val="3"/>
+      </w:pPr>
+      <w:r>
+        <w:t>Адміністрування</w:t>
+      </w:r>
+      <w:bookmarkStart w:id="3" w:name="_GoBack"/>
+      <w:bookmarkEnd w:id="3"/>
+    </w:p>
+    <w:p>
+      <w:pPr>
+        <w:pStyle w:val="3"/>
+      </w:pPr>
+      <w:r>
+        <w:t>Спільноти</w:t>
+      </w:r>
+    </w:p>
+    <w:p>
+      <w:pPr>
+        <w:pStyle w:val="3"/>
+      </w:pPr>
+      <w:r>
+        <w:t>Новини</w:t>
+      </w:r>
+    </w:p>
+    <w:p>
+      <w:pPr>
+        <w:pStyle w:val="3"/>
+      </w:pPr>
+      <w:r>
+        <w:t>Статті</w:t>
+      </w:r>
+    </w:p>
+    <w:p>
+      <w:pPr>
+        <w:pStyle w:val="3"/>
+      </w:pPr>
+      <w:r>
+        <w:t>Форум</w:t>
+      </w:r>
+    </w:p>
+    <w:p>
+      <w:pPr>
+        <w:jc w:val="center"/>
+        <w:rPr>
+          <w:rStyle w:val="a9"/>
+          <w:i w:val="0"/>
+        </w:rPr>
+      </w:pPr>
+      <w:r>
+        <w:rPr>
+          <w:rStyle w:val="a9"/>
+        </w:rPr>
+        <w:t>В процесі написання</w:t>
+      </w:r>
+    </w:p>
+    <w:p>
+      <w:pPr>
+        <w:pStyle w:val="2"/>
+        <w:rPr>
+          <w:rStyle w:val="a9"/>
+          <w:i w:val="0"/>
+          <w:iCs w:val="0"/>
+          <w:color w:val="2E74B5" w:themeColor="accent1" w:themeShade="BF"/>
+        </w:rPr>
+      </w:pPr>
+      <w:bookmarkStart w:id="4" w:name="_Toc475095496"/>
+      <w:r>
+        <w:rPr>
+          <w:rStyle w:val="a9"/>
+          <w:i w:val="0"/>
+          <w:iCs w:val="0"/>
+          <w:color w:val="2E74B5" w:themeColor="accent1" w:themeShade="BF"/>
+        </w:rPr>
+        <w:t>Ролі</w:t>
+      </w:r>
+      <w:r>
+        <w:rPr>
+          <w:rStyle w:val="a9"/>
+          <w:i w:val="0"/>
+          <w:iCs w:val="0"/>
+          <w:color w:val="2E74B5" w:themeColor="accent1" w:themeShade="BF"/>
+        </w:rPr>
+        <w:t xml:space="preserve"> користувачів</w:t>
+      </w:r>
+      <w:bookmarkEnd w:id="4"/>
+    </w:p>
+    <w:p>
+      <w:pPr>
+        <w:rPr>
+          <w:bCs/>
+        </w:rPr>
+      </w:pPr>
+      <w:r>
+        <w:rPr>
+          <w:bCs/>
+        </w:rPr>
+        <w:t>Р</w:t>
+      </w:r>
+      <w:r>
+        <w:rPr>
+          <w:bCs/>
+        </w:rPr>
+        <w:t>о</w:t>
+      </w:r>
+      <w:r>
+        <w:rPr>
+          <w:bCs/>
+        </w:rPr>
+        <w:t>ль користувача визначає його права на перегляд, створення, редагування і видалення інформації.</w:t>
+      </w:r>
+    </w:p>
+    <w:p>
+      <w:pPr>
+        <w:pStyle w:val="3"/>
+      </w:pPr>
+      <w:r>
+        <w:t>Гість</w:t>
+      </w:r>
+    </w:p>
+    <w:p>
+      <w:r>
+        <w:t>Гість є незареєстрованим користувачем, його права обмежуються переглядом інформації</w:t>
+      </w:r>
+      <w:r>
+        <w:t xml:space="preserve"> не прихованої від гостей</w:t>
+      </w:r>
+      <w:r>
+        <w:t>.</w:t>
+      </w:r>
+    </w:p>
+    <w:p>
+      <w:pPr>
+        <w:pStyle w:val="3"/>
+      </w:pPr>
+      <w:r>
+        <w:t>Новачок</w:t>
+      </w:r>
+    </w:p>
+    <w:p>
+      <w:pPr>
+        <w:pStyle w:val="3"/>
+      </w:pPr>
+      <w:r>
+        <w:t>Бувалий</w:t>
+      </w:r>
+    </w:p>
+    <w:p>
+      <w:pPr>
+        <w:pStyle w:val="3"/>
+      </w:pPr>
+      <w:r>
+        <w:t>Учасник</w:t>
+      </w:r>
+    </w:p>
+    <w:p>
+      <w:pPr>
+        <w:pStyle w:val="3"/>
+      </w:pPr>
+      <w:r>
+        <w:t>Модератор</w:t>
+      </w:r>
+    </w:p>
+    <w:p>
+      <w:pPr>
+        <w:pStyle w:val="3"/>
+      </w:pPr>
+      <w:r>
+        <w:t>Адміністратор</w:t>
+      </w:r>
+    </w:p>
+    <w:p>
+      <w:pPr>
+        <w:jc w:val="center"/>
+        <w:rPr>
+          <w:rStyle w:val="a9"/>
+          <w:i w:val="0"/>
+        </w:rPr>
+      </w:pPr>
+      <w:r>
+        <w:rPr>
+          <w:rStyle w:val="a9"/>
+        </w:rPr>
+        <w:t>В процесі написання</w:t>
+      </w:r>
+    </w:p>
+    <w:p>
+      <w:pPr>
+        <w:rPr>
+          <w:rStyle w:val="a9"/>
+          <w:i w:val="0"/>
+        </w:rPr>
+      </w:pPr>
+      <w:r>
+        <w:rPr>
+          <w:rStyle w:val="a9"/>
+          <w:i w:val="0"/>
+        </w:rPr>
+        <w:br w:type="page"/>
+      </w:r>
+    </w:p>
+    <w:p>
+      <w:pPr>
+        <w:pStyle w:val="1"/>
+        <w:rPr>
+          <w:rStyle w:val="a9"/>
+          <w:i w:val="0"/>
+          <w:iCs w:val="0"/>
+          <w:color w:val="2E74B5" w:themeColor="accent1" w:themeShade="BF"/>
+        </w:rPr>
+      </w:pPr>
+      <w:bookmarkStart w:id="5" w:name="_Toc475095497"/>
+      <w:r>
+        <w:rPr>
+          <w:rStyle w:val="a9"/>
+          <w:i w:val="0"/>
+          <w:iCs w:val="0"/>
+          <w:color w:val="2E74B5" w:themeColor="accent1" w:themeShade="BF"/>
+        </w:rPr>
+        <w:lastRenderedPageBreak/>
+        <w:t>Вимоги</w:t>
+      </w:r>
+      <w:bookmarkEnd w:id="5"/>
+    </w:p>
+    <w:p>
+      <w:pPr>
+        <w:jc w:val="center"/>
+        <w:rPr>
+          <w:rStyle w:val="a9"/>
+          <w:i w:val="0"/>
+        </w:rPr>
+      </w:pPr>
+      <w:r>
+        <w:rPr>
+          <w:rStyle w:val="a9"/>
+        </w:rPr>
+        <w:t>В процесі написання</w:t>
+      </w:r>
+    </w:p>
+    <w:p>
+      <w:pPr>
+        <w:pStyle w:val="2"/>
+        <w:rPr>
+          <w:rStyle w:val="a9"/>
+          <w:i w:val="0"/>
+          <w:iCs w:val="0"/>
+          <w:color w:val="2E74B5" w:themeColor="accent1" w:themeShade="BF"/>
+        </w:rPr>
+      </w:pPr>
+      <w:bookmarkStart w:id="6" w:name="_Toc475095498"/>
+      <w:r>
+        <w:rPr>
+          <w:rStyle w:val="a9"/>
+          <w:i w:val="0"/>
+          <w:iCs w:val="0"/>
+          <w:color w:val="2E74B5" w:themeColor="accent1" w:themeShade="BF"/>
+        </w:rPr>
+        <w:t>Функціонал</w:t>
+      </w:r>
+      <w:bookmarkEnd w:id="6"/>
+    </w:p>
+    <w:p>
+      <w:pPr>
+        <w:jc w:val="center"/>
+        <w:rPr>
+          <w:iCs/>
+          <w:color w:val="404040" w:themeColor="text1" w:themeTint="BF"/>
+        </w:rPr>
+      </w:pPr>
+      <w:r>
+        <w:rPr>
+          <w:rStyle w:val="a9"/>
+        </w:rPr>
+        <w:t>В процесі написання</w:t>
+      </w:r>
+    </w:p>
+    <w:p>
+      <w:pPr>
+        <w:pStyle w:val="2"/>
+      </w:pPr>
+      <w:bookmarkStart w:id="7" w:name="_Toc475095499"/>
+      <w:r>
+        <w:t>Дизайн</w:t>
+      </w:r>
+      <w:bookmarkEnd w:id="7"/>
+    </w:p>
+    <w:p>
+      <w:pPr>
+        <w:jc w:val="center"/>
+        <w:rPr>
+          <w:rStyle w:val="a9"/>
+          <w:i w:val="0"/>
+        </w:rPr>
+      </w:pPr>
+      <w:r>
+        <w:rPr>
+          <w:rStyle w:val="a9"/>
+        </w:rPr>
+        <w:t>В процесі написання</w:t>
+      </w:r>
+    </w:p>
+    <w:p>
+      <w:r>
+        <w:br w:type="page"/>
+      </w:r>
+    </w:p>
+    <w:p/>
     <w:sectPr>
       <w:pgSz w:w="11906" w:h="16838"/>
       <w:pgMar w:top="850" w:right="850" w:bottom="850" w:left="1417" w:header="708" w:footer="708" w:gutter="0"/>
@@ -2996,9 +3696,54 @@
       <w:szCs w:val="32"/>
     </w:rPr>
   </w:style>
+  <w:style w:type="paragraph" w:styleId="2">
+    <w:name w:val="heading 2"/>
+    <w:basedOn w:val="a"/>
+    <w:next w:val="a"/>
+    <w:link w:val="20"/>
+    <w:uiPriority w:val="9"/>
+    <w:unhideWhenUsed/>
+    <w:qFormat/>
+    <w:rsid w:val="005F1AF8"/>
+    <w:pPr>
+      <w:keepNext/>
+      <w:keepLines/>
+      <w:spacing w:before="40" w:after="0"/>
+      <w:outlineLvl w:val="1"/>
+    </w:pPr>
+    <w:rPr>
+      <w:rFonts w:asciiTheme="majorHAnsi" w:eastAsiaTheme="majorEastAsia" w:hAnsiTheme="majorHAnsi" w:cstheme="majorBidi"/>
+      <w:color w:val="2E74B5" w:themeColor="accent1" w:themeShade="BF"/>
+      <w:sz w:val="26"/>
+      <w:szCs w:val="26"/>
+    </w:rPr>
+  </w:style>
+  <w:style w:type="paragraph" w:styleId="3">
+    <w:name w:val="heading 3"/>
+    <w:basedOn w:val="a"/>
+    <w:next w:val="a"/>
+    <w:link w:val="30"/>
+    <w:uiPriority w:val="9"/>
+    <w:unhideWhenUsed/>
+    <w:qFormat/>
+    <w:rsid w:val="00892664"/>
+    <w:pPr>
+      <w:keepNext/>
+      <w:keepLines/>
+      <w:spacing w:before="40" w:after="0"/>
+      <w:outlineLvl w:val="2"/>
+    </w:pPr>
+    <w:rPr>
+      <w:rFonts w:asciiTheme="majorHAnsi" w:eastAsiaTheme="majorEastAsia" w:hAnsiTheme="majorHAnsi" w:cstheme="majorBidi"/>
+      <w:color w:val="1F4D78" w:themeColor="accent1" w:themeShade="7F"/>
+      <w:sz w:val="24"/>
+      <w:szCs w:val="24"/>
+    </w:rPr>
+  </w:style>
   <w:style w:type="character" w:default="1" w:styleId="a0">
     <w:name w:val="Default Paragraph Font"/>
     <w:uiPriority w:val="1"/>
+    <w:semiHidden/>
     <w:unhideWhenUsed/>
   </w:style>
   <w:style w:type="table" w:default="1" w:styleId="a1">
@@ -3163,6 +3908,45 @@
       <w:i/>
       <w:iCs/>
       <w:color w:val="2E74B5" w:themeColor="accent1" w:themeShade="BF"/>
+    </w:rPr>
+  </w:style>
+  <w:style w:type="character" w:customStyle="1" w:styleId="20">
+    <w:name w:val="Заголовок 2 Знак"/>
+    <w:basedOn w:val="a0"/>
+    <w:link w:val="2"/>
+    <w:uiPriority w:val="9"/>
+    <w:rsid w:val="005F1AF8"/>
+    <w:rPr>
+      <w:rFonts w:asciiTheme="majorHAnsi" w:eastAsiaTheme="majorEastAsia" w:hAnsiTheme="majorHAnsi" w:cstheme="majorBidi"/>
+      <w:color w:val="2E74B5" w:themeColor="accent1" w:themeShade="BF"/>
+      <w:sz w:val="26"/>
+      <w:szCs w:val="26"/>
+    </w:rPr>
+  </w:style>
+  <w:style w:type="paragraph" w:styleId="21">
+    <w:name w:val="toc 2"/>
+    <w:basedOn w:val="a"/>
+    <w:next w:val="a"/>
+    <w:autoRedefine/>
+    <w:uiPriority w:val="39"/>
+    <w:unhideWhenUsed/>
+    <w:rsid w:val="00892664"/>
+    <w:pPr>
+      <w:spacing w:after="100"/>
+      <w:ind w:left="220"/>
+    </w:pPr>
+  </w:style>
+  <w:style w:type="character" w:customStyle="1" w:styleId="30">
+    <w:name w:val="Заголовок 3 Знак"/>
+    <w:basedOn w:val="a0"/>
+    <w:link w:val="3"/>
+    <w:uiPriority w:val="9"/>
+    <w:rsid w:val="00892664"/>
+    <w:rPr>
+      <w:rFonts w:asciiTheme="majorHAnsi" w:eastAsiaTheme="majorEastAsia" w:hAnsiTheme="majorHAnsi" w:cstheme="majorBidi"/>
+      <w:color w:val="1F4D78" w:themeColor="accent1" w:themeShade="7F"/>
+      <w:sz w:val="24"/>
+      <w:szCs w:val="24"/>
     </w:rPr>
   </w:style>
 </w:styles>
@@ -3453,7 +4237,7 @@
 </file>
 
 <file path=customXml/itemProps2.xml><?xml version="1.0" encoding="utf-8"?>
-<ds:datastoreItem xmlns:ds="http://schemas.openxmlformats.org/officeDocument/2006/customXml" ds:itemID="{A142EAA4-A45F-44CC-BB3D-D8B4E496BCE9}">
+<ds:datastoreItem xmlns:ds="http://schemas.openxmlformats.org/officeDocument/2006/customXml" ds:itemID="{F825487C-0F35-4EFB-A0A0-E08589B43BEC}">
   <ds:schemaRefs>
     <ds:schemaRef ds:uri="http://schemas.openxmlformats.org/officeDocument/2006/bibliography"/>
   </ds:schemaRefs>

</xml_diff>